<commit_message>
Set up Basic Frontend
</commit_message>
<xml_diff>
--- a/Procedure.docx
+++ b/Procedure.docx
@@ -122,7 +122,7 @@
       <w:pPr>
         <w:pStyle w:val="ListParagraph"/>
         <w:numPr>
-          <w:ilvl w:val="0"/>
+          <w:ilvl w:val="1"/>
           <w:numId w:val="1"/>
         </w:numPr>
         <w:rPr>
@@ -133,7 +133,101 @@
         <w:rPr>
           <w:lang w:val="en-US"/>
         </w:rPr>
-        <w:t>Activate the Virtual environment and then do ahead and install the dependencies of the project.</w:t>
+        <w:t xml:space="preserve">python -m </w:t>
+      </w:r>
+      <w:proofErr w:type="spellStart"/>
+      <w:r>
+        <w:rPr>
+          <w:lang w:val="en-US"/>
+        </w:rPr>
+        <w:t>venv</w:t>
+      </w:r>
+      <w:proofErr w:type="spellEnd"/>
+      <w:r>
+        <w:rPr>
+          <w:lang w:val="en-US"/>
+        </w:rPr>
+        <w:t xml:space="preserve"> </w:t>
+      </w:r>
+      <w:proofErr w:type="spellStart"/>
+      <w:r>
+        <w:rPr>
+          <w:lang w:val="en-US"/>
+        </w:rPr>
+        <w:t>venv</w:t>
+      </w:r>
+      <w:proofErr w:type="spellEnd"/>
+      <w:r>
+        <w:rPr>
+          <w:lang w:val="en-US"/>
+        </w:rPr>
+        <w:t xml:space="preserve"> (this is using the </w:t>
+      </w:r>
+      <w:proofErr w:type="spellStart"/>
+      <w:r>
+        <w:rPr>
+          <w:lang w:val="en-US"/>
+        </w:rPr>
+        <w:t>Venv</w:t>
+      </w:r>
+      <w:proofErr w:type="spellEnd"/>
+      <w:r>
+        <w:rPr>
+          <w:lang w:val="en-US"/>
+        </w:rPr>
+        <w:t xml:space="preserve"> setup in python </w:t>
+      </w:r>
+    </w:p>
+    <w:p>
+      <w:pPr>
+        <w:pStyle w:val="ListParagraph"/>
+        <w:numPr>
+          <w:ilvl w:val="1"/>
+          <w:numId w:val="1"/>
+        </w:numPr>
+        <w:rPr>
+          <w:lang w:val="en-US"/>
+        </w:rPr>
+      </w:pPr>
+      <w:r>
+        <w:rPr>
+          <w:lang w:val="en-US"/>
+        </w:rPr>
+        <w:t xml:space="preserve">Activating the same    </w:t>
+      </w:r>
+      <w:proofErr w:type="gramStart"/>
+      <w:r>
+        <w:rPr>
+          <w:lang w:val="en-US"/>
+        </w:rPr>
+        <w:t xml:space="preserve">  </w:t>
+      </w:r>
+      <w:r>
+        <w:rPr>
+          <w:lang w:val="en-US"/>
+        </w:rPr>
+        <w:t>.</w:t>
+      </w:r>
+      <w:proofErr w:type="gramEnd"/>
+      <w:r>
+        <w:rPr>
+          <w:lang w:val="en-US"/>
+        </w:rPr>
+        <w:t>\</w:t>
+      </w:r>
+      <w:proofErr w:type="spellStart"/>
+      <w:r>
+        <w:rPr>
+          <w:lang w:val="en-US"/>
+        </w:rPr>
+        <w:t>myenv</w:t>
+      </w:r>
+      <w:proofErr w:type="spellEnd"/>
+      <w:r>
+        <w:rPr>
+          <w:lang w:val="en-US"/>
+        </w:rPr>
+        <w:t>\Scripts\activate</w:t>
       </w:r>
     </w:p>
     <w:p>
@@ -143,6 +237,246 @@
           <w:ilvl w:val="0"/>
           <w:numId w:val="1"/>
         </w:numPr>
+        <w:rPr>
+          <w:lang w:val="en-US"/>
+        </w:rPr>
+      </w:pPr>
+      <w:r>
+        <w:rPr>
+          <w:lang w:val="en-US"/>
+        </w:rPr>
+        <w:t>Activate the Virtual environment and then do ahead and install the dependencies of the project.</w:t>
+      </w:r>
+    </w:p>
+    <w:p>
+      <w:pPr>
+        <w:pStyle w:val="ListParagraph"/>
+        <w:rPr>
+          <w:lang w:val="en-US"/>
+        </w:rPr>
+      </w:pPr>
+    </w:p>
+    <w:p>
+      <w:pPr>
+        <w:pStyle w:val="ListParagraph"/>
+        <w:rPr>
+          <w:lang w:val="en-US"/>
+        </w:rPr>
+      </w:pPr>
+    </w:p>
+    <w:p>
+      <w:pPr>
+        <w:pStyle w:val="ListParagraph"/>
+        <w:rPr>
+          <w:lang w:val="en-US"/>
+        </w:rPr>
+      </w:pPr>
+    </w:p>
+    <w:p>
+      <w:pPr>
+        <w:pStyle w:val="ListParagraph"/>
+        <w:rPr>
+          <w:lang w:val="en-US"/>
+        </w:rPr>
+      </w:pPr>
+    </w:p>
+    <w:p>
+      <w:pPr>
+        <w:pStyle w:val="ListParagraph"/>
+        <w:rPr>
+          <w:lang w:val="en-US"/>
+        </w:rPr>
+      </w:pPr>
+    </w:p>
+    <w:p>
+      <w:pPr>
+        <w:pStyle w:val="ListParagraph"/>
+        <w:numPr>
+          <w:ilvl w:val="0"/>
+          <w:numId w:val="1"/>
+        </w:numPr>
+        <w:rPr>
+          <w:lang w:val="en-US"/>
+        </w:rPr>
+      </w:pPr>
+      <w:r>
+        <w:rPr>
+          <w:lang w:val="en-US"/>
+        </w:rPr>
+        <w:t>Creating react app in the Directory</w:t>
+      </w:r>
+      <w:r>
+        <w:rPr>
+          <w:lang w:val="en-US"/>
+        </w:rPr>
+        <w:t xml:space="preserve">, in this case we creating a </w:t>
+      </w:r>
+      <w:proofErr w:type="spellStart"/>
+      <w:r>
+        <w:rPr>
+          <w:lang w:val="en-US"/>
+        </w:rPr>
+        <w:t>vite</w:t>
+      </w:r>
+      <w:proofErr w:type="spellEnd"/>
+      <w:r>
+        <w:rPr>
+          <w:lang w:val="en-US"/>
+        </w:rPr>
+        <w:t xml:space="preserve"> app using react</w:t>
+      </w:r>
+    </w:p>
+    <w:p>
+      <w:pPr>
+        <w:pStyle w:val="ListParagraph"/>
+        <w:numPr>
+          <w:ilvl w:val="1"/>
+          <w:numId w:val="1"/>
+        </w:numPr>
+        <w:rPr>
+          <w:lang w:val="en-US"/>
+        </w:rPr>
+      </w:pPr>
+      <w:proofErr w:type="spellStart"/>
+      <w:r>
+        <w:rPr>
+          <w:lang w:val="en-US"/>
+        </w:rPr>
+        <w:t>npm</w:t>
+      </w:r>
+      <w:proofErr w:type="spellEnd"/>
+      <w:r>
+        <w:rPr>
+          <w:lang w:val="en-US"/>
+        </w:rPr>
+        <w:t xml:space="preserve"> create </w:t>
+      </w:r>
+      <w:proofErr w:type="spellStart"/>
+      <w:r>
+        <w:rPr>
+          <w:lang w:val="en-US"/>
+        </w:rPr>
+        <w:t>vite@latest</w:t>
+      </w:r>
+      <w:proofErr w:type="spellEnd"/>
+      <w:r>
+        <w:rPr>
+          <w:lang w:val="en-US"/>
+        </w:rPr>
+        <w:t xml:space="preserve"> "</w:t>
+      </w:r>
+      <w:r>
+        <w:rPr>
+          <w:lang w:val="en-US"/>
+        </w:rPr>
+        <w:t>project-v1</w:t>
+      </w:r>
+      <w:r>
+        <w:rPr>
+          <w:lang w:val="en-US"/>
+        </w:rPr>
+        <w:t>"</w:t>
+      </w:r>
+    </w:p>
+    <w:p>
+      <w:pPr>
+        <w:pStyle w:val="ListParagraph"/>
+        <w:numPr>
+          <w:ilvl w:val="1"/>
+          <w:numId w:val="1"/>
+        </w:numPr>
+        <w:rPr>
+          <w:lang w:val="en-US"/>
+        </w:rPr>
+      </w:pPr>
+      <w:r>
+        <w:rPr>
+          <w:lang w:val="en-US"/>
+        </w:rPr>
+        <w:t>cd "</w:t>
+      </w:r>
+      <w:r>
+        <w:rPr>
+          <w:lang w:val="en-US"/>
+        </w:rPr>
+        <w:t xml:space="preserve"> </w:t>
+      </w:r>
+      <w:r>
+        <w:rPr>
+          <w:lang w:val="en-US"/>
+        </w:rPr>
+        <w:t>project-v1"</w:t>
+      </w:r>
+    </w:p>
+    <w:p>
+      <w:pPr>
+        <w:pStyle w:val="ListParagraph"/>
+        <w:numPr>
+          <w:ilvl w:val="1"/>
+          <w:numId w:val="1"/>
+        </w:numPr>
+        <w:rPr>
+          <w:lang w:val="en-US"/>
+        </w:rPr>
+      </w:pPr>
+      <w:proofErr w:type="spellStart"/>
+      <w:r>
+        <w:rPr>
+          <w:lang w:val="en-US"/>
+        </w:rPr>
+        <w:t>npm</w:t>
+      </w:r>
+      <w:proofErr w:type="spellEnd"/>
+      <w:r>
+        <w:rPr>
+          <w:lang w:val="en-US"/>
+        </w:rPr>
+        <w:t xml:space="preserve"> install</w:t>
+      </w:r>
+    </w:p>
+    <w:p>
+      <w:pPr>
+        <w:pStyle w:val="ListParagraph"/>
+        <w:numPr>
+          <w:ilvl w:val="1"/>
+          <w:numId w:val="1"/>
+        </w:numPr>
+        <w:rPr>
+          <w:lang w:val="en-US"/>
+        </w:rPr>
+      </w:pPr>
+      <w:proofErr w:type="spellStart"/>
+      <w:r>
+        <w:rPr>
+          <w:lang w:val="en-US"/>
+        </w:rPr>
+        <w:t>npm</w:t>
+      </w:r>
+      <w:proofErr w:type="spellEnd"/>
+      <w:r>
+        <w:rPr>
+          <w:lang w:val="en-US"/>
+        </w:rPr>
+        <w:t xml:space="preserve"> run dev </w:t>
+      </w:r>
+    </w:p>
+    <w:p>
+      <w:pPr>
+        <w:pStyle w:val="ListParagraph"/>
+        <w:rPr>
+          <w:lang w:val="en-US"/>
+        </w:rPr>
+      </w:pPr>
+    </w:p>
+    <w:p>
+      <w:pPr>
+        <w:rPr>
+          <w:lang w:val="en-US"/>
+        </w:rPr>
+      </w:pPr>
+    </w:p>
+    <w:p>
+      <w:pPr>
         <w:rPr>
           <w:lang w:val="en-US"/>
         </w:rPr>
@@ -178,7 +512,7 @@
   <w:abstractNum w:abstractNumId="0" w15:restartNumberingAfterBreak="0">
     <w:nsid w:val="4533095E"/>
     <w:multiLevelType w:val="hybridMultilevel"/>
-    <w:tmpl w:val="11A07A6A"/>
+    <w:tmpl w:val="33664482"/>
     <w:lvl w:ilvl="0" w:tplc="4009000F">
       <w:start w:val="1"/>
       <w:numFmt w:val="decimal"/>
@@ -669,7 +1003,6 @@
   <w:style w:type="character" w:default="1" w:styleId="DefaultParagraphFont">
     <w:name w:val="Default Paragraph Font"/>
     <w:uiPriority w:val="1"/>
-    <w:semiHidden/>
     <w:unhideWhenUsed/>
   </w:style>
   <w:style w:type="table" w:default="1" w:styleId="TableNormal">

</xml_diff>